<commit_message>
Correcao da data do documento
</commit_message>
<xml_diff>
--- a/mangan-dr-ray-03-UseCase Model.docx
+++ b/mangan-dr-ray-03-UseCase Model.docx
@@ -384,6 +384,10 @@
         <w:jc w:val="center"/>
       </w:pPr>
       <w:r>
+        <w:rPr>
+          <w:noProof/>
+          <w:lang w:val="pt-BR" w:eastAsia="pt-BR"/>
+        </w:rPr>
         <w:drawing>
           <wp:inline distT="0" distB="0" distL="0" distR="0" wp14:anchorId="4AD26C13" wp14:editId="202A0E2F">
             <wp:extent cx="5612130" cy="3956685"/>
@@ -511,6 +515,7 @@
       <w:proofErr w:type="spellEnd"/>
     </w:p>
     <w:p>
+      <w:bookmarkStart w:id="7" w:name="_GoBack"/>
       <w:proofErr w:type="spellStart"/>
       <w:r>
         <w:t>Secretária</w:t>
@@ -581,6 +586,7 @@
         <w:t>.</w:t>
       </w:r>
     </w:p>
+    <w:bookmarkEnd w:id="7"/>
     <w:p>
       <w:pPr>
         <w:pStyle w:val="Ttulo1"/>
@@ -677,10 +683,16 @@
       </w:r>
       <w:proofErr w:type="spellEnd"/>
       <w:r>
-        <w:t xml:space="preserve"> consultório.</w:t>
-      </w:r>
-      <w:bookmarkStart w:id="7" w:name="_GoBack"/>
-      <w:bookmarkEnd w:id="7"/>
+        <w:t xml:space="preserve"> </w:t>
+      </w:r>
+      <w:proofErr w:type="spellStart"/>
+      <w:r>
+        <w:t>consultório</w:t>
+      </w:r>
+      <w:proofErr w:type="spellEnd"/>
+      <w:r>
+        <w:t>.</w:t>
+      </w:r>
     </w:p>
     <w:p>
       <w:pPr>
@@ -1271,10 +1283,7 @@
             <w:sym w:font="Symbol" w:char="F0D3"/>
           </w:r>
           <w:r>
-            <w:t xml:space="preserve"> </w:t>
-          </w:r>
-          <w:r>
-            <w:t xml:space="preserve">Mangan Ltda., </w:t>
+            <w:t xml:space="preserve"> Mangan Ltda., </w:t>
           </w:r>
           <w:r>
             <w:fldChar w:fldCharType="begin"/>
@@ -1341,7 +1350,7 @@
               <w:rStyle w:val="Nmerodepgina"/>
               <w:noProof/>
             </w:rPr>
-            <w:t>2</w:t>
+            <w:t>1</w:t>
           </w:r>
           <w:r>
             <w:rPr>
@@ -1494,10 +1503,22 @@
         </w:tcPr>
         <w:p>
           <w:r>
-            <w:t xml:space="preserve">  Date:  </w:t>
+            <w:t xml:space="preserve">  Dat</w:t>
           </w:r>
           <w:r>
-            <w:t>18/09/2015</w:t>
+            <w:t>a</w:t>
+          </w:r>
+          <w:r>
+            <w:t xml:space="preserve">:  </w:t>
+          </w:r>
+          <w:r>
+            <w:t>18/</w:t>
+          </w:r>
+          <w:r>
+            <w:t>SET</w:t>
+          </w:r>
+          <w:r>
+            <w:t>/2015</w:t>
           </w:r>
         </w:p>
       </w:tc>

</xml_diff>